<commit_message>
hydroinfo hw 4 files
</commit_message>
<xml_diff>
--- a/cee6110hydroinfo/hw/hw4/Hydroinformatics_Assignment-4_Rubric.docx
+++ b/cee6110hydroinfo/hw/hw4/Hydroinformatics_Assignment-4_Rubric.docx
@@ -52,22 +52,21 @@
           <w:szCs w:val="28"/>
         </w:rPr>
         <w:tab/>
+        <w:t>Date:__</w:t>
       </w:r>
-      <w:proofErr w:type="gramStart"/>
       <w:r>
         <w:rPr>
           <w:sz w:val="28"/>
           <w:szCs w:val="28"/>
         </w:rPr>
-        <w:t>Date:_</w:t>
+        <w:t>10/13/2016</w:t>
       </w:r>
-      <w:proofErr w:type="gramEnd"/>
       <w:r>
         <w:rPr>
           <w:sz w:val="28"/>
           <w:szCs w:val="28"/>
         </w:rPr>
-        <w:t>________</w:t>
+        <w:t>_______</w:t>
       </w:r>
       <w:r>
         <w:rPr>
@@ -82,7 +81,21 @@
           <w:sz w:val="28"/>
           <w:szCs w:val="28"/>
         </w:rPr>
-        <w:t>__________________________</w:t>
+        <w:t>______</w:t>
+      </w:r>
+      <w:r>
+        <w:rPr>
+          <w:sz w:val="28"/>
+          <w:szCs w:val="28"/>
+        </w:rPr>
+        <w:t>Karun Joseph</w:t>
+      </w:r>
+      <w:r>
+        <w:rPr>
+          <w:sz w:val="28"/>
+          <w:szCs w:val="28"/>
+        </w:rPr>
+        <w:t>____________________</w:t>
       </w:r>
     </w:p>
     <w:p>
@@ -747,6 +760,15 @@
                 <w:szCs w:val="24"/>
               </w:rPr>
             </w:pPr>
+            <w:r>
+              <w:rPr>
+                <w:rFonts w:ascii="TimesNewRomanPS-BoldMT" w:hAnsi="TimesNewRomanPS-BoldMT" w:cs="TimesNewRomanPS-BoldMT"/>
+                <w:bCs/>
+                <w:sz w:val="24"/>
+                <w:szCs w:val="24"/>
+              </w:rPr>
+              <w:t>1</w:t>
+            </w:r>
           </w:p>
         </w:tc>
         <w:tc>
@@ -1158,6 +1180,15 @@
                 <w:szCs w:val="24"/>
               </w:rPr>
             </w:pPr>
+            <w:r>
+              <w:rPr>
+                <w:rFonts w:ascii="TimesNewRomanPS-BoldMT" w:hAnsi="TimesNewRomanPS-BoldMT" w:cs="TimesNewRomanPS-BoldMT"/>
+                <w:bCs/>
+                <w:sz w:val="24"/>
+                <w:szCs w:val="24"/>
+              </w:rPr>
+              <w:t>3</w:t>
+            </w:r>
           </w:p>
         </w:tc>
         <w:tc>
@@ -1599,6 +1630,15 @@
                 <w:szCs w:val="24"/>
               </w:rPr>
             </w:pPr>
+            <w:r>
+              <w:rPr>
+                <w:rFonts w:ascii="TimesNewRomanPS-BoldMT" w:hAnsi="TimesNewRomanPS-BoldMT" w:cs="TimesNewRomanPS-BoldMT"/>
+                <w:bCs/>
+                <w:sz w:val="24"/>
+                <w:szCs w:val="24"/>
+              </w:rPr>
+              <w:t>10</w:t>
+            </w:r>
           </w:p>
         </w:tc>
         <w:tc>
@@ -1706,25 +1746,7 @@
                 <w:sz w:val="20"/>
                 <w:szCs w:val="20"/>
               </w:rPr>
-              <w:t>Design point(</w:t>
-            </w:r>
-            <w:proofErr w:type="spellStart"/>
-            <w:r>
-              <w:rPr>
-                <w:rFonts w:ascii="Times New Roman" w:hAnsi="Times New Roman"/>
-                <w:sz w:val="20"/>
-                <w:szCs w:val="20"/>
-              </w:rPr>
-              <w:t>s</w:t>
-            </w:r>
-            <w:proofErr w:type="spellEnd"/>
-            <w:r>
-              <w:rPr>
-                <w:rFonts w:ascii="Times New Roman" w:hAnsi="Times New Roman"/>
-                <w:sz w:val="20"/>
-                <w:szCs w:val="20"/>
-              </w:rPr>
-              <w:t>) not addressed.</w:t>
+              <w:t>Design point(s) not addressed.</w:t>
             </w:r>
           </w:p>
           <w:p>
@@ -2086,6 +2108,15 @@
                 <w:szCs w:val="24"/>
               </w:rPr>
             </w:pPr>
+            <w:r>
+              <w:rPr>
+                <w:rFonts w:ascii="TimesNewRomanPS-BoldMT" w:hAnsi="TimesNewRomanPS-BoldMT" w:cs="TimesNewRomanPS-BoldMT"/>
+                <w:bCs/>
+                <w:sz w:val="24"/>
+                <w:szCs w:val="24"/>
+              </w:rPr>
+              <w:t>20</w:t>
+            </w:r>
           </w:p>
         </w:tc>
         <w:tc>
@@ -2182,6 +2213,15 @@
                 <w:szCs w:val="24"/>
               </w:rPr>
             </w:pPr>
+            <w:r>
+              <w:rPr>
+                <w:rFonts w:ascii="TimesNewRomanPS-BoldMT" w:hAnsi="TimesNewRomanPS-BoldMT" w:cs="TimesNewRomanPS-BoldMT"/>
+                <w:bCs/>
+                <w:sz w:val="24"/>
+                <w:szCs w:val="24"/>
+              </w:rPr>
+              <w:t>8</w:t>
+            </w:r>
           </w:p>
         </w:tc>
         <w:tc>
@@ -2286,6 +2326,15 @@
                 <w:szCs w:val="24"/>
               </w:rPr>
             </w:pPr>
+            <w:r>
+              <w:rPr>
+                <w:rFonts w:ascii="TimesNewRomanPS-BoldMT" w:hAnsi="TimesNewRomanPS-BoldMT" w:cs="TimesNewRomanPS-BoldMT"/>
+                <w:bCs/>
+                <w:sz w:val="24"/>
+                <w:szCs w:val="24"/>
+              </w:rPr>
+              <w:t>18</w:t>
+            </w:r>
           </w:p>
         </w:tc>
         <w:tc>
@@ -2406,6 +2455,15 @@
                 <w:szCs w:val="24"/>
               </w:rPr>
             </w:pPr>
+            <w:r>
+              <w:rPr>
+                <w:rFonts w:ascii="TimesNewRomanPS-BoldMT" w:hAnsi="TimesNewRomanPS-BoldMT" w:cs="TimesNewRomanPS-BoldMT"/>
+                <w:bCs/>
+                <w:sz w:val="24"/>
+                <w:szCs w:val="24"/>
+              </w:rPr>
+              <w:t>18</w:t>
+            </w:r>
           </w:p>
         </w:tc>
         <w:tc>
@@ -2532,7 +2590,6 @@
                 <w:bCs/>
               </w:rPr>
             </w:pPr>
-            <w:bookmarkStart w:id="0" w:name="_GoBack" w:colFirst="0" w:colLast="7"/>
             <w:r>
               <w:lastRenderedPageBreak/>
               <w:br w:type="page"/>
@@ -2816,6 +2873,15 @@
                 <w:szCs w:val="24"/>
               </w:rPr>
             </w:pPr>
+            <w:r>
+              <w:rPr>
+                <w:rFonts w:ascii="TimesNewRomanPS-BoldMT" w:hAnsi="TimesNewRomanPS-BoldMT" w:cs="TimesNewRomanPS-BoldMT"/>
+                <w:bCs/>
+                <w:sz w:val="24"/>
+                <w:szCs w:val="24"/>
+              </w:rPr>
+              <w:t>10</w:t>
+            </w:r>
           </w:p>
         </w:tc>
         <w:tc>
@@ -2838,7 +2904,6 @@
           </w:p>
         </w:tc>
       </w:tr>
-      <w:bookmarkEnd w:id="0"/>
       <w:tr>
         <w:tc>
           <w:tcPr>
@@ -3108,6 +3173,15 @@
                 <w:szCs w:val="24"/>
               </w:rPr>
             </w:pPr>
+            <w:r>
+              <w:rPr>
+                <w:rFonts w:ascii="TimesNewRomanPS-BoldMT" w:hAnsi="TimesNewRomanPS-BoldMT" w:cs="TimesNewRomanPS-BoldMT"/>
+                <w:bCs/>
+                <w:sz w:val="24"/>
+                <w:szCs w:val="24"/>
+              </w:rPr>
+              <w:t>4</w:t>
+            </w:r>
           </w:p>
         </w:tc>
         <w:tc>
@@ -3396,6 +3470,15 @@
                 <w:szCs w:val="24"/>
               </w:rPr>
             </w:pPr>
+            <w:r>
+              <w:rPr>
+                <w:rFonts w:ascii="TimesNewRomanPS-BoldMT" w:hAnsi="TimesNewRomanPS-BoldMT" w:cs="TimesNewRomanPS-BoldMT"/>
+                <w:bCs/>
+                <w:sz w:val="24"/>
+                <w:szCs w:val="24"/>
+              </w:rPr>
+              <w:t>2</w:t>
+            </w:r>
           </w:p>
         </w:tc>
         <w:tc>
@@ -3506,6 +3589,26 @@
                 <w:szCs w:val="24"/>
               </w:rPr>
             </w:pPr>
+            <w:r>
+              <w:rPr>
+                <w:rFonts w:ascii="TimesNewRomanPS-BoldMT" w:hAnsi="TimesNewRomanPS-BoldMT" w:cs="TimesNewRomanPS-BoldMT"/>
+                <w:bCs/>
+                <w:sz w:val="24"/>
+                <w:szCs w:val="24"/>
+              </w:rPr>
+              <w:t>9</w:t>
+            </w:r>
+            <w:r>
+              <w:rPr>
+                <w:rFonts w:ascii="TimesNewRomanPS-BoldMT" w:hAnsi="TimesNewRomanPS-BoldMT" w:cs="TimesNewRomanPS-BoldMT"/>
+                <w:bCs/>
+                <w:sz w:val="24"/>
+                <w:szCs w:val="24"/>
+              </w:rPr>
+              <w:t>4</w:t>
+            </w:r>
+            <w:bookmarkStart w:id="0" w:name="_GoBack"/>
+            <w:bookmarkEnd w:id="0"/>
           </w:p>
         </w:tc>
         <w:tc>
@@ -3746,7 +3849,7 @@
       </w:pPr>
     </w:pPrDefault>
   </w:docDefaults>
-  <w:latentStyles w:defLockedState="0" w:defUIPriority="99" w:defSemiHidden="0" w:defUnhideWhenUsed="0" w:defQFormat="0" w:count="382">
+  <w:latentStyles w:defLockedState="0" w:defUIPriority="99" w:defSemiHidden="0" w:defUnhideWhenUsed="0" w:defQFormat="0" w:count="380">
     <w:lsdException w:name="Normal" w:uiPriority="0" w:qFormat="1"/>
     <w:lsdException w:name="heading 1" w:uiPriority="9" w:qFormat="1"/>
     <w:lsdException w:name="heading 2" w:semiHidden="1" w:uiPriority="9" w:unhideWhenUsed="1" w:qFormat="1"/>
@@ -4127,8 +4230,6 @@
     <w:lsdException w:name="List Table 5 Dark Accent 6" w:uiPriority="50"/>
     <w:lsdException w:name="List Table 6 Colorful Accent 6" w:uiPriority="51"/>
     <w:lsdException w:name="List Table 7 Colorful Accent 6" w:uiPriority="52"/>
-    <w:lsdException w:name="Mention" w:semiHidden="1" w:unhideWhenUsed="1"/>
-    <w:lsdException w:name="Smart Hyperlink" w:semiHidden="1" w:unhideWhenUsed="1"/>
   </w:latentStyles>
   <w:style w:type="paragraph" w:default="1" w:styleId="Normal">
     <w:name w:val="Normal"/>

</xml_diff>